<commit_message>
adding Aous and Juan's proposals
</commit_message>
<xml_diff>
--- a/citibank_new_revenue_streams.docx
+++ b/citibank_new_revenue_streams.docx
@@ -393,7 +393,7 @@
                 </mc:Choice>
                 <mc:Fallback>
                   <w:pict>
-                    <v:group w14:anchorId="3CE0E420" id="Group 13" o:spid="_x0000_s1026" alt="Cover image on first page" style="width:439.2pt;height:504.85pt;mso-position-horizontal-relative:char;mso-position-vertical-relative:line" coordsize="56851,65398" o:gfxdata="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">
+                    <v:group w14:anchorId="661F49CB" id="Group 13" o:spid="_x0000_s1026" alt="Cover image on first page" style="width:439.2pt;height:504.85pt;mso-position-horizontal-relative:char;mso-position-vertical-relative:line" coordsize="56851,65398" o:gfxdata="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">
                       <o:lock v:ext="edit" aspectratio="t"/>
                       <v:rect id="Rectangle 19" o:spid="_x0000_s1027" alt="Worms Eye view of buildings" style="position:absolute;left:7543;width:49308;height:65398;visibility:visible;mso-wrap-style:square;v-text-anchor:middle" o:gfxdata="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" stroked="f" strokeweight="1pt">
                         <v:fill r:id="rId10" o:title="Worms Eye view of buildings" recolor="t" rotate="t" type="frame"/>
@@ -533,13 +533,25 @@
           <w:p>
             <w:pPr>
               <w:pStyle w:val="berschrift1"/>
+              <w:rPr>
+                <w:color w:val="0084E1"/>
+              </w:rPr>
             </w:pPr>
             <w:r>
               <w:rPr>
+                <w:color w:val="0084E1"/>
                 <w:sz w:val="36"/>
                 <w:szCs w:val="21"/>
               </w:rPr>
-              <w:t>New Revenue Proposal</w:t>
+              <w:t xml:space="preserve">New Revenue </w:t>
+            </w:r>
+            <w:r>
+              <w:rPr>
+                <w:color w:val="0084E1"/>
+                <w:sz w:val="36"/>
+                <w:szCs w:val="21"/>
+              </w:rPr>
+              <w:t>Streams</w:t>
             </w:r>
           </w:p>
         </w:tc>
@@ -669,6 +681,9 @@
               </w:numPr>
             </w:pPr>
             <w:r>
+              <w:rPr>
+                <w:noProof/>
+              </w:rPr>
               <w:drawing>
                 <wp:anchor distT="0" distB="0" distL="114300" distR="114300" simplePos="0" relativeHeight="251670528" behindDoc="0" locked="0" layoutInCell="1" allowOverlap="1" wp14:anchorId="168A18CD" wp14:editId="0D475B1A">
                   <wp:simplePos x="0" y="0"/>
@@ -756,6 +771,9 @@
         </w:rPr>
       </w:pPr>
       <w:r>
+        <w:rPr>
+          <w:noProof/>
+        </w:rPr>
         <w:drawing>
           <wp:anchor distT="0" distB="0" distL="114300" distR="114300" simplePos="0" relativeHeight="251674624" behindDoc="0" locked="0" layoutInCell="1" allowOverlap="1" wp14:anchorId="50629368" wp14:editId="4D2BB0D8">
             <wp:simplePos x="0" y="0"/>
@@ -1788,198 +1806,6 @@
             <w:pPr>
               <w:pStyle w:val="Image"/>
             </w:pPr>
-            <w:r>
-              <w:lastRenderedPageBreak/>
-              <mc:AlternateContent>
-                <mc:Choice Requires="wpg">
-                  <w:drawing>
-                    <wp:inline distT="0" distB="0" distL="0" distR="0" wp14:anchorId="469178E9" wp14:editId="55D86014">
-                      <wp:extent cx="7315200" cy="2757170"/>
-                      <wp:effectExtent l="0" t="0" r="0" b="5080"/>
-                      <wp:docPr id="86" name="Group 86" descr="Fourth page top image and design accents"/>
-                      <wp:cNvGraphicFramePr>
-                        <a:graphicFrameLocks xmlns:a="http://schemas.openxmlformats.org/drawingml/2006/main" noChangeAspect="1"/>
-                      </wp:cNvGraphicFramePr>
-                      <a:graphic xmlns:a="http://schemas.openxmlformats.org/drawingml/2006/main">
-                        <a:graphicData uri="http://schemas.microsoft.com/office/word/2010/wordprocessingGroup">
-                          <wpg:wgp>
-                            <wpg:cNvGrpSpPr>
-                              <a:grpSpLocks noChangeAspect="1"/>
-                            </wpg:cNvGrpSpPr>
-                            <wpg:grpSpPr>
-                              <a:xfrm>
-                                <a:off x="0" y="0"/>
-                                <a:ext cx="7315200" cy="2757170"/>
-                                <a:chOff x="0" y="0"/>
-                                <a:chExt cx="7315200" cy="2757170"/>
-                              </a:xfrm>
-                            </wpg:grpSpPr>
-                            <wps:wsp>
-                              <wps:cNvPr id="87" name="Rectangle 87" descr="Birds eye view building" title="Birds eye view building"/>
-                              <wps:cNvSpPr/>
-                              <wps:spPr>
-                                <a:xfrm>
-                                  <a:off x="0" y="0"/>
-                                  <a:ext cx="7315200" cy="2757170"/>
-                                </a:xfrm>
-                                <a:prstGeom prst="rect">
-                                  <a:avLst/>
-                                </a:prstGeom>
-                                <a:blipFill>
-                                  <a:blip r:embed="rId12"/>
-                                  <a:srcRect/>
-                                  <a:stretch>
-                                    <a:fillRect l="-173" t="-40537" r="-3" b="-54241"/>
-                                  </a:stretch>
-                                </a:blipFill>
-                                <a:ln>
-                                  <a:noFill/>
-                                </a:ln>
-                              </wps:spPr>
-                              <wps:style>
-                                <a:lnRef idx="2">
-                                  <a:schemeClr val="accent1">
-                                    <a:shade val="50000"/>
-                                  </a:schemeClr>
-                                </a:lnRef>
-                                <a:fillRef idx="1">
-                                  <a:schemeClr val="accent1"/>
-                                </a:fillRef>
-                                <a:effectRef idx="0">
-                                  <a:schemeClr val="accent1"/>
-                                </a:effectRef>
-                                <a:fontRef idx="minor">
-                                  <a:schemeClr val="lt1"/>
-                                </a:fontRef>
-                              </wps:style>
-                              <wps:bodyPr rot="0" spcFirstLastPara="0" vertOverflow="overflow" horzOverflow="overflow" vert="horz" wrap="square" lIns="91440" tIns="45720" rIns="91440" bIns="45720" numCol="1" spcCol="0" rtlCol="0" fromWordArt="0" anchor="ctr" anchorCtr="0" forceAA="0" compatLnSpc="1">
-                                <a:prstTxWarp prst="textNoShape">
-                                  <a:avLst/>
-                                </a:prstTxWarp>
-                                <a:noAutofit/>
-                              </wps:bodyPr>
-                            </wps:wsp>
-                            <wpg:grpSp>
-                              <wpg:cNvPr id="88" name="Group 88"/>
-                              <wpg:cNvGrpSpPr/>
-                              <wpg:grpSpPr>
-                                <a:xfrm>
-                                  <a:off x="4221480" y="266700"/>
-                                  <a:ext cx="2877612" cy="2340244"/>
-                                  <a:chOff x="0" y="0"/>
-                                  <a:chExt cx="4444768" cy="3614721"/>
-                                </a:xfrm>
-                              </wpg:grpSpPr>
-                              <wps:wsp>
-                                <wps:cNvPr id="89" name="Hexagon 89"/>
-                                <wps:cNvSpPr/>
-                                <wps:spPr>
-                                  <a:xfrm>
-                                    <a:off x="449450" y="0"/>
-                                    <a:ext cx="3995318" cy="3444240"/>
-                                  </a:xfrm>
-                                  <a:prstGeom prst="hexagon">
-                                    <a:avLst/>
-                                  </a:prstGeom>
-                                  <a:solidFill>
-                                    <a:schemeClr val="accent3">
-                                      <a:alpha val="50000"/>
-                                    </a:schemeClr>
-                                  </a:solidFill>
-                                  <a:ln>
-                                    <a:noFill/>
-                                  </a:ln>
-                                </wps:spPr>
-                                <wps:style>
-                                  <a:lnRef idx="2">
-                                    <a:schemeClr val="accent1">
-                                      <a:shade val="50000"/>
-                                    </a:schemeClr>
-                                  </a:lnRef>
-                                  <a:fillRef idx="1">
-                                    <a:schemeClr val="accent1"/>
-                                  </a:fillRef>
-                                  <a:effectRef idx="0">
-                                    <a:schemeClr val="accent1"/>
-                                  </a:effectRef>
-                                  <a:fontRef idx="minor">
-                                    <a:schemeClr val="lt1"/>
-                                  </a:fontRef>
-                                </wps:style>
-                                <wps:bodyPr rot="0" spcFirstLastPara="0" vertOverflow="overflow" horzOverflow="overflow" vert="horz" wrap="square" lIns="91440" tIns="45720" rIns="91440" bIns="45720" numCol="1" spcCol="0" rtlCol="0" fromWordArt="0" anchor="ctr" anchorCtr="0" forceAA="0" compatLnSpc="1">
-                                  <a:prstTxWarp prst="textNoShape">
-                                    <a:avLst/>
-                                  </a:prstTxWarp>
-                                  <a:noAutofit/>
-                                </wps:bodyPr>
-                              </wps:wsp>
-                              <wps:wsp>
-                                <wps:cNvPr id="90" name="Hexagon 90"/>
-                                <wps:cNvSpPr/>
-                                <wps:spPr>
-                                  <a:xfrm>
-                                    <a:off x="0" y="170481"/>
-                                    <a:ext cx="3994785" cy="3444240"/>
-                                  </a:xfrm>
-                                  <a:prstGeom prst="hexagon">
-                                    <a:avLst/>
-                                  </a:prstGeom>
-                                  <a:noFill/>
-                                  <a:ln>
-                                    <a:solidFill>
-                                      <a:schemeClr val="bg1"/>
-                                    </a:solidFill>
-                                  </a:ln>
-                                </wps:spPr>
-                                <wps:style>
-                                  <a:lnRef idx="2">
-                                    <a:schemeClr val="accent1">
-                                      <a:shade val="50000"/>
-                                    </a:schemeClr>
-                                  </a:lnRef>
-                                  <a:fillRef idx="1">
-                                    <a:schemeClr val="accent1"/>
-                                  </a:fillRef>
-                                  <a:effectRef idx="0">
-                                    <a:schemeClr val="accent1"/>
-                                  </a:effectRef>
-                                  <a:fontRef idx="minor">
-                                    <a:schemeClr val="lt1"/>
-                                  </a:fontRef>
-                                </wps:style>
-                                <wps:bodyPr rot="0" spcFirstLastPara="0" vertOverflow="overflow" horzOverflow="overflow" vert="horz" wrap="square" lIns="91440" tIns="45720" rIns="91440" bIns="45720" numCol="1" spcCol="0" rtlCol="0" fromWordArt="0" anchor="ctr" anchorCtr="0" forceAA="0" compatLnSpc="1">
-                                  <a:prstTxWarp prst="textNoShape">
-                                    <a:avLst/>
-                                  </a:prstTxWarp>
-                                  <a:noAutofit/>
-                                </wps:bodyPr>
-                              </wps:wsp>
-                            </wpg:grpSp>
-                          </wpg:wgp>
-                        </a:graphicData>
-                      </a:graphic>
-                    </wp:inline>
-                  </w:drawing>
-                </mc:Choice>
-                <mc:Fallback>
-                  <w:pict>
-                    <v:group w14:anchorId="1CA5E991" id="Group 86" o:spid="_x0000_s1026" alt="Fourth page top image and design accents" style="width:8in;height:217.1pt;mso-position-horizontal-relative:char;mso-position-vertical-relative:line" coordsize="73152,27571" o:gfxdata="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">
-                      <o:lock v:ext="edit" aspectratio="t"/>
-                      <v:rect id="Rectangle 87" o:spid="_x0000_s1027" alt="Birds eye view building" style="position:absolute;width:73152;height:27571;visibility:visible;mso-wrap-style:square;v-text-anchor:middle" o:gfxdata="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" stroked="f" strokeweight="1pt">
-                        <v:fill r:id="rId16" o:title="Birds eye view building" recolor="t" rotate="t" type="frame"/>
-                      </v:rect>
-                      <v:group id="Group 88" o:spid="_x0000_s1028" style="position:absolute;left:42214;top:2667;width:28776;height:23402" coordsize="44447,36147" o:gfxdata="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">
-                        <v:shape id="Hexagon 89" o:spid="_x0000_s1029" type="#_x0000_t9" style="position:absolute;left:4494;width:39953;height:34442;visibility:visible;mso-wrap-style:square;v-text-anchor:middle" o:gfxdata="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" adj="4655" fillcolor="#297fd5 [3206]" stroked="f" strokeweight="1pt">
-                          <v:fill opacity="32896f"/>
-                        </v:shape>
-                        <v:shape id="Hexagon 90" o:spid="_x0000_s1030" type="#_x0000_t9" style="position:absolute;top:1704;width:39947;height:34443;visibility:visible;mso-wrap-style:square;v-text-anchor:middle" o:gfxdata="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" adj="4656" filled="f" strokecolor="white [3212]" strokeweight="1pt"/>
-                      </v:group>
-                      <w10:anchorlock/>
-                    </v:group>
-                  </w:pict>
-                </mc:Fallback>
-              </mc:AlternateContent>
-            </w:r>
           </w:p>
         </w:tc>
       </w:tr>
@@ -2248,6 +2074,7 @@
       <w:pPr>
         <w:pStyle w:val="KeinLeerraum"/>
         <w:rPr>
+          <w:color w:val="0084E1"/>
           <w:sz w:val="10"/>
         </w:rPr>
       </w:pPr>
@@ -2256,9 +2083,130 @@
       <w:pPr>
         <w:pStyle w:val="KeinLeerraum"/>
         <w:rPr>
+          <w:color w:val="0084E1"/>
           <w:sz w:val="10"/>
         </w:rPr>
       </w:pPr>
+    </w:p>
+    <w:p>
+      <w:pPr>
+        <w:spacing w:after="0"/>
+        <w:ind w:firstLine="708"/>
+        <w:jc w:val="left"/>
+        <w:rPr>
+          <w:rFonts w:ascii="Franklin Gothic Demi" w:hAnsi="Franklin Gothic Demi"/>
+          <w:color w:val="0084E1"/>
+          <w:sz w:val="36"/>
+          <w:szCs w:val="36"/>
+        </w:rPr>
+      </w:pPr>
+      <w:r>
+        <w:rPr>
+          <w:rFonts w:ascii="Franklin Gothic Demi" w:hAnsi="Franklin Gothic Demi"/>
+          <w:color w:val="0084E1"/>
+          <w:sz w:val="36"/>
+          <w:szCs w:val="36"/>
+        </w:rPr>
+        <w:t>References</w:t>
+      </w:r>
+    </w:p>
+    <w:p>
+      <w:pPr>
+        <w:pStyle w:val="StandardWeb"/>
+        <w:ind w:left="567" w:hanging="567"/>
+        <w:rPr>
+          <w:color w:val="000000"/>
+          <w:lang w:val="en-US"/>
+        </w:rPr>
+      </w:pPr>
+      <w:r>
+        <w:rPr>
+          <w:i/>
+          <w:iCs/>
+          <w:color w:val="000000"/>
+          <w:lang w:val="en-US"/>
+        </w:rPr>
+        <w:t>Country classification - united nations</w:t>
+      </w:r>
+      <w:r>
+        <w:rPr>
+          <w:color w:val="000000"/>
+          <w:lang w:val="en-US"/>
+        </w:rPr>
+        <w:t>. (n.d.). Retrieved December 6, 2022, from https://www.un.org/en/development/desa/policy/wesp/wesp_current/2014wesp_country_classification.pdf</w:t>
+      </w:r>
+    </w:p>
+    <w:p>
+      <w:pPr>
+        <w:pStyle w:val="StandardWeb"/>
+        <w:ind w:left="567" w:hanging="567"/>
+        <w:rPr>
+          <w:rStyle w:val="apple-converted-space"/>
+          <w:rFonts w:eastAsiaTheme="minorEastAsia"/>
+          <w:color w:val="000000"/>
+          <w:lang w:val="en-US"/>
+        </w:rPr>
+      </w:pPr>
+      <w:r>
+        <w:rPr>
+          <w:i/>
+          <w:iCs/>
+          <w:color w:val="000000"/>
+          <w:lang w:val="en-US"/>
+        </w:rPr>
+        <w:t>GDP (current US$)</w:t>
+      </w:r>
+      <w:r>
+        <w:rPr>
+          <w:color w:val="000000"/>
+          <w:lang w:val="en-US"/>
+        </w:rPr>
+        <w:t>. Data. (n.d.). Retrieved December 6, 2022, from https://data.worldbank.org/indicator/NY.GDP.MKTP.CD</w:t>
+      </w:r>
+      <w:r>
+        <w:rPr>
+          <w:rStyle w:val="apple-converted-space"/>
+          <w:rFonts w:eastAsiaTheme="minorEastAsia"/>
+          <w:color w:val="000000"/>
+          <w:lang w:val="en-US"/>
+        </w:rPr>
+        <w:t> </w:t>
+      </w:r>
+    </w:p>
+    <w:p>
+      <w:pPr>
+        <w:pStyle w:val="StandardWeb"/>
+        <w:ind w:left="567" w:hanging="567"/>
+        <w:rPr>
+          <w:color w:val="000000"/>
+          <w:lang w:val="en-US"/>
+        </w:rPr>
+      </w:pPr>
+      <w:r>
+        <w:rPr>
+          <w:i/>
+          <w:iCs/>
+          <w:color w:val="000000"/>
+          <w:lang w:val="en-US"/>
+        </w:rPr>
+        <w:t>World Bank Country and lending groups</w:t>
+      </w:r>
+      <w:r>
+        <w:rPr>
+          <w:color w:val="000000"/>
+          <w:lang w:val="en-US"/>
+        </w:rPr>
+        <w:t>. World Bank Country and Lending Groups – World Bank Data Help Desk. (n.d.). Retrieved December 6, 2022, from https://datahelpdesk.worldbank.org/knowledgebase/articles/906519-world-bank-country-and-lending-groups</w:t>
+      </w:r>
+      <w:r>
+        <w:rPr>
+          <w:rStyle w:val="apple-converted-space"/>
+          <w:rFonts w:eastAsiaTheme="minorEastAsia"/>
+          <w:color w:val="000000"/>
+          <w:lang w:val="en-US"/>
+        </w:rPr>
+        <w:t> </w:t>
+      </w:r>
     </w:p>
     <w:p>
       <w:pPr>
@@ -2351,7 +2299,7 @@
         <v:path o:extrusionok="f" gradientshapeok="t" o:connecttype="rect"/>
         <o:lock v:ext="edit" aspectratio="t"/>
       </v:shapetype>
-      <v:shape id="_x0000_i1035" type="#_x0000_t75" style="width:.75pt;height:.75pt;visibility:visible;mso-wrap-style:square" o:bullet="t">
+      <v:shape id="_x0000_i1044" type="#_x0000_t75" style="width:.75pt;height:.75pt;visibility:visible;mso-wrap-style:square" o:bullet="t">
         <v:imagedata r:id="rId1" o:title=""/>
       </v:shape>
     </w:pict>
@@ -3677,6 +3625,28 @@
     <w:link w:val="Fuzeile"/>
     <w:uiPriority w:val="99"/>
     <w:rsid w:val="00614DF7"/>
+  </w:style>
+  <w:style w:type="paragraph" w:styleId="StandardWeb">
+    <w:name w:val="Normal (Web)"/>
+    <w:basedOn w:val="Standard"/>
+    <w:uiPriority w:val="99"/>
+    <w:unhideWhenUsed/>
+    <w:rsid w:val="0065316C"/>
+    <w:pPr>
+      <w:spacing w:before="100" w:beforeAutospacing="1" w:after="100" w:afterAutospacing="1" w:line="240" w:lineRule="auto"/>
+      <w:jc w:val="left"/>
+    </w:pPr>
+    <w:rPr>
+      <w:rFonts w:ascii="Times New Roman" w:eastAsia="Times New Roman" w:hAnsi="Times New Roman" w:cs="Times New Roman"/>
+      <w:sz w:val="24"/>
+      <w:szCs w:val="24"/>
+      <w:lang w:val="de-CH" w:eastAsia="de-DE"/>
+    </w:rPr>
+  </w:style>
+  <w:style w:type="character" w:customStyle="1" w:styleId="apple-converted-space">
+    <w:name w:val="apple-converted-space"/>
+    <w:basedOn w:val="Absatz-Standardschriftart"/>
+    <w:rsid w:val="0065316C"/>
   </w:style>
 </w:styles>
 </file>
@@ -4288,6 +4258,13 @@
     <w:pitch w:val="variable"/>
     <w:sig w:usb0="00000287" w:usb1="00000000" w:usb2="00000000" w:usb3="00000000" w:csb0="0000009F" w:csb1="00000000"/>
   </w:font>
+  <w:font w:name="Franklin Gothic Demi">
+    <w:panose1 w:val="020B0703020102020204"/>
+    <w:charset w:val="00"/>
+    <w:family w:val="swiss"/>
+    <w:pitch w:val="variable"/>
+    <w:sig w:usb0="00000287" w:usb1="00000000" w:usb2="00000000" w:usb3="00000000" w:csb0="0000009F" w:csb1="00000000"/>
+  </w:font>
   <w:font w:name="Calibri Light">
     <w:panose1 w:val="020F0302020204030204"/>
     <w:charset w:val="00"/>
@@ -4315,8 +4292,9 @@
   </w:compat>
   <w:rsids>
     <w:rsidRoot w:val="005E3721"/>
-    <w:rsid w:val="000D1BED"/>
     <w:rsid w:val="005E3721"/>
+    <w:rsid w:val="00C80061"/>
+    <w:rsid w:val="00E0390E"/>
     <w:rsid w:val="00E7401F"/>
   </w:rsids>
   <m:mathPr>

</xml_diff>